<commit_message>
completed draft of LGR_pHOS_Sim.Rmd
</commit_message>
<xml_diff>
--- a/markdown/LGR_pHOS_Sim.docx
+++ b/markdown/LGR_pHOS_Sim.docx
@@ -63,7 +63,7 @@
         <w:t xml:space="preserve"> </w:t>
       </w:r>
       <w:r>
-        <w:t xml:space="preserve">21,</w:t>
+        <w:t xml:space="preserve">22,</w:t>
       </w:r>
       <w:r>
         <w:t xml:space="preserve"> </w:t>
@@ -584,10 +584,10 @@
       <w:pPr>
         <w:pStyle w:val="Heading3"/>
       </w:pPr>
-      <w:bookmarkStart w:id="24" w:name="section-1-expected-precision-of-phos-given-current-pit-tagging-of-hatchery-smolt-releases"/>
+      <w:bookmarkStart w:id="24" w:name="section-1.-expected-precision-of-phos-given-current-pit-tagging-of-hatchery-smolt-releases"/>
       <w:bookmarkEnd w:id="24"/>
       <w:r>
-        <w:t xml:space="preserve">Section 1 Expected precision of</w:t>
+        <w:t xml:space="preserve">Section 1. Expected precision of</w:t>
       </w:r>
       <w:r>
         <w:t xml:space="preserve"> </w:t>
@@ -1126,9 +1126,6 @@
       <w:r>
         <w:t xml:space="preserve">Table 1: Steelhead TRT populations and interrogation sites for which we queried interrogation of hatchery adults during spawn years 2017-2019.</w:t>
       </w:r>
-      <w:r>
-        <w:t xml:space="preserve"> </w:t>
-      </w:r>
     </w:p>
     <w:tbl>
       <w:tblPr>
@@ -2009,7 +2006,19 @@
         <w:pStyle w:val="FirstParagraph"/>
       </w:pPr>
       <w:r>
-        <w:t xml:space="preserve">Table 2 shows the number of RTR observations from hatchery smolt releases by TRT population, spawn year, and rearing hatchery in our final dataset. Observations were then expanded and compared to wild spawner abundance in those locations.</w:t>
+        <w:t xml:space="preserve">Table 2 shows the number of RTR observations from hatchery smolt releases by TRT population, spawn year, and rearing hatchery in our final dataset. Observations were then expanded and compared to wild spawner abundance in those locations to estimate</w:t>
+      </w:r>
+      <w:r>
+        <w:t xml:space="preserve"> </w:t>
+      </w:r>
+      <w:r>
+        <w:rPr>
+          <w:i/>
+        </w:rPr>
+        <w:t xml:space="preserve">pHOS</w:t>
+      </w:r>
+      <w:r>
+        <w:t xml:space="preserve">.</w:t>
       </w:r>
     </w:p>
     <w:p>
@@ -8738,7 +8747,7 @@
       <w:pPr>
         <w:pStyle w:val="Heading3"/>
       </w:pPr>
-      <w:bookmarkStart w:id="32" w:name="section-1.-expected-precision-of-phos-given-current-pit-tagging-of-hatchery-smolt-releases"/>
+      <w:bookmarkStart w:id="32" w:name="section-1.-expected-precision-of-phos-given-current-pit-tagging-of-hatchery-smolt-releases-1"/>
       <w:bookmarkEnd w:id="32"/>
       <w:r>
         <w:t xml:space="preserve">Section 1. Expected precision of</w:t>
@@ -18214,7 +18223,7 @@
         <w:t xml:space="preserve">pHOS</w:t>
       </w:r>
       <w:r>
-        <w:t xml:space="preserve">. Further, we evaluated four different CV thresholds: 2%, 5%, 10%, and 25%. The same general patterns hold for all four standard error thresholds evaluated:</w:t>
+        <w:t xml:space="preserve">. Further, we evaluated four different CV thresholds: 2%, 5%, 10%, 25%. The same general patterns hold for all four standard error thresholds evaluated:</w:t>
       </w:r>
     </w:p>
     <w:p>
@@ -18241,7 +18250,7 @@
         <w:t xml:space="preserve"> </w:t>
       </w:r>
       <w:r>
-        <w:t xml:space="preserve">is very small or very large in that a wide range of precision in wild and hatchery estimates will work.</w:t>
+        <w:t xml:space="preserve">is very small or very large (i.e., high or low on the y-axis in Figure 1) in that a wide range of precision in wild and hatchery estimates will work.</w:t>
       </w:r>
     </w:p>
     <w:p>
@@ -18276,7 +18285,7 @@
         <w:pStyle w:val="FirstParagraph"/>
       </w:pPr>
       <w:r>
-        <w:t xml:space="preserve">In other words, as the precision of the wild estimates improve (i.e., smaller CV, to the left of each facet in Figure 1), there are more scenarios under which the precision of the</w:t>
+        <w:t xml:space="preserve">Looking at the problem another way, as the precision of wild escapement estimates improve (i.e., smaller CV, to the left of each facet in Figure 1), there are more scenarios under which the precision of the</w:t>
       </w:r>
       <w:r>
         <w:t xml:space="preserve"> </w:t>
@@ -18291,7 +18300,19 @@
         <w:t xml:space="preserve"> </w:t>
       </w:r>
       <w:r>
-        <w:t xml:space="preserve">estimate is reasonable. For instance, the CVs of the estimates for spring/summer Chinook escapement to the Lemhi River range from 0.10 to 0.25 for spawn years 2010 - 2018. When</w:t>
+        <w:t xml:space="preserve">estimate is reasonable. As an example, the CVs of wild estimates for spring/summer Chinook salmon escapement to the Lemhi River range from 0.10 to 0.25 for spawn years 2010 - 2018. In that instance, even a fairly high CV in hatchery escapement can lead to a reasonably precise CV for</w:t>
+      </w:r>
+      <w:r>
+        <w:t xml:space="preserve"> </w:t>
+      </w:r>
+      <w:r>
+        <w:rPr>
+          <w:i/>
+        </w:rPr>
+        <w:t xml:space="preserve">pHOS</w:t>
+      </w:r>
+      <w:r>
+        <w:t xml:space="preserve">. Further, when</w:t>
       </w:r>
       <w:r>
         <w:t xml:space="preserve"> </w:t>
@@ -18477,7 +18498,7 @@
         <w:t xml:space="preserve"> </w:t>
       </w:r>
       <w:r>
-        <w:t xml:space="preserve">standard error. Based on the model shown in Figure 2, we could then estimate how many tags would need to be detected to obtain that CV. From there, we divided that tag number by the weighted average of detected stray rates from Table 5 to estimate how many total tags would need to be deployed at Lower Granite to obtain that number of detections. The results are shown in Table 6.</w:t>
+        <w:t xml:space="preserve">standard error. Based on the model shown in Figure 2, we could then estimate how many tags would need to be detected to obtain that CV. From there, we divided that tag number by the weighted average of detected stray rates from Table 5 to estimate how many total tags would need to be deployed at Lower Granite to obtain that number of detections. Those results are shown in Table 6.</w:t>
       </w:r>
     </w:p>
     <w:p>
@@ -28139,7 +28160,7 @@
         <w:pStyle w:val="BodyText"/>
       </w:pPr>
       <w:r>
-        <w:t xml:space="preserve">We then examined the proportion of TRT populations that would have a reliable estimate of</w:t>
+        <w:t xml:space="preserve">We then examined the proportion of TRT populations that would have reliable estimates of</w:t>
       </w:r>
       <w:r>
         <w:t xml:space="preserve"> </w:t>
@@ -28154,7 +28175,7 @@
         <w:t xml:space="preserve"> </w:t>
       </w:r>
       <w:r>
-        <w:t xml:space="preserve">under different tagging numbers at Lower Granite Dam. Assuming a certain number of tags were deployed at Lower Granite, we determined which populations would have a standard error of</w:t>
+        <w:t xml:space="preserve">under different tagging numbers at Lower Granite Dam. Assuming a certain number of tags were deployed at Lower Granite, we determined which population would have a standard error of</w:t>
       </w:r>
       <w:r>
         <w:t xml:space="preserve"> </w:t>
@@ -28169,7 +28190,7 @@
         <w:t xml:space="preserve"> </w:t>
       </w:r>
       <w:r>
-        <w:t xml:space="preserve">below variousl thresholds, according to Table 6. We then transformed that into a percent of all TRT populations where we expect to estimate</w:t>
+        <w:t xml:space="preserve">below various thresholds, according to Table 6. We then transformed that into a percent of all TRT populations where we expect to estimate</w:t>
       </w:r>
       <w:r>
         <w:t xml:space="preserve"> </w:t>
@@ -28184,7 +28205,34 @@
         <w:t xml:space="preserve"> </w:t>
       </w:r>
       <w:r>
-        <w:t xml:space="preserve">(EXCLUDING those with no observed strays: South Fork Salmon, Grande Ronde River, Selway, Lochsa). This included a total of 10 TRT steelhead populations. Those results are shown in Figure 3. In other words, the y-axis of Figure 3 only pertains to monitored TRT populations where we have previously observed an HNC stray. Of the 10 populations evaluated, those not shown on a given facet are off the right side of the plot (e.g., more tags need to be deployed at LGR to estimate a precise</w:t>
+        <w:t xml:space="preserve">(EXCLUDING those with no observed strays: South Fork Salmon, Grande Ronde River, Selway, Lochsa). This included a total of 10 TRT steelhead populations. In other words, we estimated the proportion of populations that we could obtain a reliable estimate of</w:t>
+      </w:r>
+      <w:r>
+        <w:t xml:space="preserve"> </w:t>
+      </w:r>
+      <w:r>
+        <w:rPr>
+          <w:i/>
+        </w:rPr>
+        <w:t xml:space="preserve">pHOS</w:t>
+      </w:r>
+      <w:r>
+        <w:t xml:space="preserve">,</w:t>
+      </w:r>
+      <w:r>
+        <w:t xml:space="preserve"> </w:t>
+      </w:r>
+      <w:r>
+        <w:rPr>
+          <w:b/>
+        </w:rPr>
+        <w:t xml:space="preserve">but only of populations for which we have previously observed or measured strays.</w:t>
+      </w:r>
+      <w:r>
+        <w:t xml:space="preserve"> </w:t>
+      </w:r>
+      <w:r>
+        <w:t xml:space="preserve">This included a total of 10 TRT steelhead populations evaluated. Those results are shown in Figure 3. In other words, the y-axis of Figure 3 only pertains to monitored TRT populations where we have previously observed an HNC stray. Of the 10 populations evaluated, those not shown on a given facet are off the right side of the plot (e.g., more tags need to be deployed at LGR to estimate a precise</w:t>
       </w:r>
       <w:r>
         <w:t xml:space="preserve"> </w:t>
@@ -28269,7 +28317,7 @@
         <w:pStyle w:val="FirstParagraph"/>
       </w:pPr>
       <w:r>
-        <w:t xml:space="preserve">Based on the number of detections of hatchery fish tagged as juveniles, relying on this type of data may not provide the reliable estimates of</w:t>
+        <w:t xml:space="preserve">Based on the number of detections of hatchery fish tagged as juveniles, relying on observations at IPTDS may not provide the reliable estimate of</w:t>
       </w:r>
       <w:r>
         <w:t xml:space="preserve"> </w:t>
@@ -28284,7 +28332,7 @@
         <w:t xml:space="preserve"> </w:t>
       </w:r>
       <w:r>
-        <w:t xml:space="preserve">we are striving for. First of all, without uncertainty around the proportion of each release group tagged, there is no way to provide uncertainty with the</w:t>
+        <w:t xml:space="preserve">we are striving for. First, as presented here, without uncertainty around the proportion of each release group tagged (i.e. tagging fraction), there is no way to provide uncertainty with the</w:t>
       </w:r>
       <w:r>
         <w:t xml:space="preserve"> </w:t>
@@ -28299,7 +28347,7 @@
         <w:t xml:space="preserve"> </w:t>
       </w:r>
       <w:r>
-        <w:t xml:space="preserve">estimates. Second, for many of these populations,</w:t>
+        <w:t xml:space="preserve">estimates (recognizing that estimating uncertainty in the tagging fraction is possible by various means). Second, for many of these populations,</w:t>
       </w:r>
       <w:r>
         <w:t xml:space="preserve"> </w:t>
@@ -28314,7 +28362,7 @@
         <w:t xml:space="preserve"> </w:t>
       </w:r>
       <w:r>
-        <w:t xml:space="preserve">estimates are based on a handful of detections, so they are very sensitive to small changes in the number of detections. Although estimates produced this way may be unbiased in general, for any particular populaiton in a particular year the estimates could be very wrong, with no way to capture the uncertainty in that.</w:t>
+        <w:t xml:space="preserve">estimates are based on a handful of detections, so they are very sensitive to small changes in the number of detections. Although estimates produced in this way may be unbiased in general, for any particular population in a particular year the estimates could be very wring, with no way to capture the uncertainty in that. Finally, as presented here, the straight expansion of observation of hatchery fish tagged as hatchery smolt released does not account for imperfect detection (i.e., detection probability &lt; 1), and although it could be accounted for, is not a trivial task within this framework.</w:t>
       </w:r>
     </w:p>
     <w:p>
@@ -28337,7 +28385,7 @@
         <w:t xml:space="preserve"> </w:t>
       </w:r>
       <w:r>
-        <w:t xml:space="preserve">based on escapement of unclipped hatchery fish (and wild fish) may be more reliable, but they only include the effects of unclipped hatchery fish. For some populations, this may be the majority of the hatchery fish found on the spawning grounds, but that may not be the case for all populations. Table Table 4 shows that for many populations, there are very few HNC tags detected, leading to more uncertainty in the HNC abundance estimates and therefore more uncertainty in the</w:t>
+        <w:t xml:space="preserve">based on systematic tagging at LGR and escapement of ad-intact adults, including unclipped hatchery fish and wild fish, may be more reliable, but only include the effects of unclipped hatchery fish and ignore clipped hatchery fish. For some populations, particularly supplementation populations, this may be the majority of the hatchery fish found on the spawning grounds, but that may not be the case for all populations, especially populations occurring in more remote locations. Table 4 shows that for many populations, there are very few HNC tags detected, leading to more uncertainty in the HNC abundance estimates and therefore more uncertainty in the</w:t>
       </w:r>
       <w:r>
         <w:t xml:space="preserve"> </w:t>
@@ -28352,7 +28400,22 @@
         <w:t xml:space="preserve"> </w:t>
       </w:r>
       <w:r>
-        <w:t xml:space="preserve">estimates as well. This method may be appropriate for some populations, but the desired number of detections in those populations will need to be accounted for when setting the tagging or trapping rate at Lower Granite.</w:t>
+        <w:t xml:space="preserve">estimates as well. This method may be appropriate for some populations, but the desired number of detections in those populations would need to be accounted for (e.g., when setting the tagging or trapping rate at Lower Granite) and it must be acknowledged that clipped hatchery fish are not accounted for in those</w:t>
+      </w:r>
+      <w:r>
+        <w:t xml:space="preserve"> </w:t>
+      </w:r>
+      <w:r>
+        <w:rPr>
+          <w:i/>
+        </w:rPr>
+        <w:t xml:space="preserve">pHOS</w:t>
+      </w:r>
+      <w:r>
+        <w:t xml:space="preserve"> </w:t>
+      </w:r>
+      <w:r>
+        <w:t xml:space="preserve">estimates.</w:t>
       </w:r>
     </w:p>
     <w:p>
@@ -28360,7 +28423,7 @@
         <w:pStyle w:val="BodyText"/>
       </w:pPr>
       <w:r>
-        <w:t xml:space="preserve">Finally, tagging clipped hatchery fish at Lower Granite could provide estimates of</w:t>
+        <w:t xml:space="preserve">Finally, tagging clipped hatchery fish at Lower Granite Dam could provide estimates of</w:t>
       </w:r>
       <w:r>
         <w:t xml:space="preserve"> </w:t>
@@ -28390,7 +28453,155 @@
         <w:t xml:space="preserve">”</w:t>
       </w:r>
       <w:r>
-        <w:t xml:space="preserve">. For some populations with very low incoming stray rates, this method may never provide a reliable estimate of hatchery fish because we just won’t ever have enough detections. For others, this method could work very well, even with relatively few tags being deployed at Lower Granite. The key for those situations would be ensuring that tags were still a random, representative sample of the entire clipped hatchery group moving past LGR.</w:t>
+        <w:t xml:space="preserve"> </w:t>
+      </w:r>
+      <w:r>
+        <w:t xml:space="preserve">which may vary depending on the estimate of</w:t>
+      </w:r>
+      <w:r>
+        <w:t xml:space="preserve"> </w:t>
+      </w:r>
+      <w:r>
+        <w:rPr>
+          <w:i/>
+        </w:rPr>
+        <w:t xml:space="preserve">pHOS</w:t>
+      </w:r>
+      <w:r>
+        <w:t xml:space="preserve">. For some populations with very low incoming stray rates, this method may never provide a reliable estimate of hatchery fish and</w:t>
+      </w:r>
+      <w:r>
+        <w:t xml:space="preserve"> </w:t>
+      </w:r>
+      <w:r>
+        <w:rPr>
+          <w:i/>
+        </w:rPr>
+        <w:t xml:space="preserve">pHOS</w:t>
+      </w:r>
+      <w:r>
+        <w:t xml:space="preserve"> </w:t>
+      </w:r>
+      <w:r>
+        <w:t xml:space="preserve">because we just won’t ever have enough detections. For others, this method could work very well, even with relatively few tags being deployed at Lower Granite (see Table 6). The key for those situations would be ensuring that tags were still deployed as a random, representative sample of the entire hatchery clipped group moving past LGR. Also, determining a reasonable standard error</w:t>
+      </w:r>
+      <w:r>
+        <w:t xml:space="preserve"> </w:t>
+      </w:r>
+      <w:r>
+        <w:t xml:space="preserve">“</w:t>
+      </w:r>
+      <w:r>
+        <w:t xml:space="preserve">threshold</w:t>
+      </w:r>
+      <w:r>
+        <w:t xml:space="preserve">”</w:t>
+      </w:r>
+      <w:r>
+        <w:t xml:space="preserve"> </w:t>
+      </w:r>
+      <w:r>
+        <w:t xml:space="preserve">for a given level of</w:t>
+      </w:r>
+      <w:r>
+        <w:t xml:space="preserve"> </w:t>
+      </w:r>
+      <w:r>
+        <w:rPr>
+          <w:i/>
+        </w:rPr>
+        <w:t xml:space="preserve">pHOS</w:t>
+      </w:r>
+      <w:r>
+        <w:t xml:space="preserve"> </w:t>
+      </w:r>
+      <w:r>
+        <w:t xml:space="preserve">or population is an important question that must be considered. As an example, are we interested in determining whether the</w:t>
+      </w:r>
+      <w:r>
+        <w:t xml:space="preserve"> </w:t>
+      </w:r>
+      <w:r>
+        <w:rPr>
+          <w:i/>
+        </w:rPr>
+        <w:t xml:space="preserve">pHOS</w:t>
+      </w:r>
+      <w:r>
+        <w:t xml:space="preserve"> </w:t>
+      </w:r>
+      <w:r>
+        <w:t xml:space="preserve">in a given population is above a certain level, say</w:t>
+      </w:r>
+      <w:r>
+        <w:t xml:space="preserve"> </w:t>
+      </w:r>
+      <m:oMath>
+        <m:r>
+          <m:t>≥</m:t>
+        </m:r>
+      </m:oMath>
+      <w:r>
+        <w:t xml:space="preserve"> </w:t>
+      </w:r>
+      <w:r>
+        <w:t xml:space="preserve">5% or 10%, that may reduce fitness. In this case, are we okay knowing that</w:t>
+      </w:r>
+      <w:r>
+        <w:t xml:space="preserve"> </w:t>
+      </w:r>
+      <w:r>
+        <w:rPr>
+          <w:i/>
+        </w:rPr>
+        <w:t xml:space="preserve">pHOS</w:t>
+      </w:r>
+      <w:r>
+        <w:t xml:space="preserve"> </w:t>
+      </w:r>
+      <w:r>
+        <w:t xml:space="preserve">is 5% with a confidence interval from 1-9% (SE ~ 2%), or must the SE be less than that? For populations with a larger</w:t>
+      </w:r>
+      <w:r>
+        <w:t xml:space="preserve"> </w:t>
+      </w:r>
+      <w:r>
+        <w:rPr>
+          <w:i/>
+        </w:rPr>
+        <w:t xml:space="preserve">pHOS</w:t>
+      </w:r>
+      <w:r>
+        <w:t xml:space="preserve">, say</w:t>
+      </w:r>
+      <w:r>
+        <w:t xml:space="preserve"> </w:t>
+      </w:r>
+      <m:oMath>
+        <m:r>
+          <m:t>≥</m:t>
+        </m:r>
+      </m:oMath>
+      <w:r>
+        <w:t xml:space="preserve"> </w:t>
+      </w:r>
+      <w:r>
+        <w:t xml:space="preserve">25%, are we okay with a more relaxed SE like 5%? These questions should be considered more carefully to determine the number of tags that would need to be deployed at LGR to determine</w:t>
+      </w:r>
+      <w:r>
+        <w:t xml:space="preserve"> </w:t>
+      </w:r>
+      <w:r>
+        <w:rPr>
+          <w:i/>
+        </w:rPr>
+        <w:t xml:space="preserve">pHOS</w:t>
+      </w:r>
+      <w:r>
+        <w:t xml:space="preserve"> </w:t>
+      </w:r>
+      <w:r>
+        <w:t xml:space="preserve">across populations in the SRB using this method.</w:t>
       </w:r>
     </w:p>
     <w:p>
@@ -28398,7 +28609,7 @@
         <w:pStyle w:val="BodyText"/>
       </w:pPr>
       <w:r>
-        <w:t xml:space="preserve">It may be possible to incorporate all of this data and all these detections into a larger, hierarchical model that borrows information about</w:t>
+        <w:t xml:space="preserve">It may be possible to incorporate all of this data and all of these detections into a larger, hierarchical model that borrows information about</w:t>
       </w:r>
       <w:r>
         <w:t xml:space="preserve"> </w:t>
@@ -28413,17 +28624,17 @@
         <w:t xml:space="preserve"> </w:t>
       </w:r>
       <w:r>
-        <w:t xml:space="preserve">from populations with more detections (i.e. more precise estimates of wild and hatchery escapement) and spreads that out amongst populations with fewer detections. Knowing that these populations are not completely independent, especially when it comes to stray rates, some form of spatial autocorrelation should probably be incorporated into such a model. Such a framework may work best across multiple years as well, although if the spatial autocorrelation structure changes, perhaps to due to shifting release numbers from various hatcheries, this could confound such an effort.</w:t>
+        <w:t xml:space="preserve">from populations with more detections (i.e. more precise estimates of wild and hatchery escapement) and spread that out amongst populations with fewer detections. Knowing that these populations are not completely independent, especially when it comes to stray rates, some form of spatial autocorrelation should probably be incorporated into such a smodel. Such a framework may work best across multiple years as well, although if the spatial autocorrelation structure changes, perhaps due to shifting release numbers from various hatcheries, this could confound such an effort.</w:t>
       </w:r>
     </w:p>
     <w:p>
       <w:pPr>
-        <w:pStyle w:val="Heading2"/>
+        <w:pStyle w:val="Heading3"/>
       </w:pPr>
-      <w:bookmarkStart w:id="41" w:name="assumptions-and-considerations"/>
+      <w:bookmarkStart w:id="41" w:name="assumptions-and-caveats"/>
       <w:bookmarkEnd w:id="41"/>
       <w:r>
-        <w:t xml:space="preserve">Assumptions and Considerations</w:t>
+        <w:t xml:space="preserve">Assumptions and Caveats</w:t>
       </w:r>
     </w:p>
     <w:p>
@@ -28435,7 +28646,7 @@
         </w:numPr>
       </w:pPr>
       <w:r>
-        <w:t xml:space="preserve">HNC estimates of</w:t>
+        <w:t xml:space="preserve">That estimates of</w:t>
       </w:r>
       <w:r>
         <w:t xml:space="preserve"> </w:t>
@@ -28450,7 +28661,7 @@
         <w:t xml:space="preserve"> </w:t>
       </w:r>
       <w:r>
-        <w:t xml:space="preserve">are reasonable estimates to start with. They may be underestimating</w:t>
+        <w:t xml:space="preserve">based on observations of HNC adults at IPTDS are reasonable estimates to start with. They may be underestimating</w:t>
       </w:r>
       <w:r>
         <w:t xml:space="preserve"> </w:t>
@@ -28462,10 +28673,7 @@
         <w:t xml:space="preserve">pHOS</w:t>
       </w:r>
       <w:r>
-        <w:t xml:space="preserve"> </w:t>
-      </w:r>
-      <w:r>
-        <w:t xml:space="preserve">if those populations also experience large numbers of clipped hatchery fish on the spawning grounds. How likely is that?</w:t>
+        <w:t xml:space="preserve">, perhaps to a large degree in some populations, if those populations also experience large numbers of clipped hatchery fish on the spawning grounds. How likely is that? The magnitude of that affect, and which populations it may affect most, should be considered.</w:t>
       </w:r>
     </w:p>
     <w:p>
@@ -28477,7 +28685,7 @@
         </w:numPr>
       </w:pPr>
       <w:r>
-        <w:t xml:space="preserve">The weighted averages of stray rates also incorporate the impacts of fishing on the mainstem. Will those impacts (i.e. harvest rate) remain fairly constant?</w:t>
+        <w:t xml:space="preserve">The weighted averages of stray rates in Table 5 also incorporate harvest impacts. Will those impacts (i.e. harvest rate) remain fairly constant across years and populations?</w:t>
       </w:r>
     </w:p>
     <w:p>
@@ -28630,7 +28838,7 @@
     </w:lvl>
   </w:abstractNum>
   <w:abstractNum w:abstractNumId="990">
-    <w:nsid w:val="e6b550a0"/>
+    <w:nsid w:val="e36358bf"/>
     <w:multiLevelType w:val="multilevel"/>
     <w:lvl w:ilvl="0">
       <w:numFmt w:val="bullet"/>
@@ -28711,7 +28919,7 @@
     </w:lvl>
   </w:abstractNum>
   <w:abstractNum w:abstractNumId="991">
-    <w:nsid w:val="87dd1b0c"/>
+    <w:nsid w:val="89498e9d"/>
     <w:multiLevelType w:val="multilevel"/>
     <w:lvl w:ilvl="0">
       <w:numFmt w:val="bullet"/>
@@ -28792,7 +29000,7 @@
     </w:lvl>
   </w:abstractNum>
   <w:abstractNum w:abstractNumId="99411">
-    <w:nsid w:val="99e0b884"/>
+    <w:nsid w:val="41717c79"/>
     <w:multiLevelType w:val="multilevel"/>
     <w:lvl w:ilvl="0">
       <w:start w:val="1"/>
@@ -28880,7 +29088,7 @@
     </w:lvl>
   </w:abstractNum>
   <w:abstractNum w:abstractNumId="99412">
-    <w:nsid w:val="c535fed6"/>
+    <w:nsid w:val="ddd9b828"/>
     <w:multiLevelType w:val="multilevel"/>
     <w:lvl w:ilvl="0">
       <w:start w:val="2"/>

</xml_diff>

<commit_message>
changed wring to wrong and re-knit docs
</commit_message>
<xml_diff>
--- a/markdown/LGR_pHOS_Sim.docx
+++ b/markdown/LGR_pHOS_Sim.docx
@@ -63,7 +63,7 @@
         <w:t xml:space="preserve"> </w:t>
       </w:r>
       <w:r>
-        <w:t xml:space="preserve">22,</w:t>
+        <w:t xml:space="preserve">30,</w:t>
       </w:r>
       <w:r>
         <w:t xml:space="preserve"> </w:t>
@@ -28362,7 +28362,7 @@
         <w:t xml:space="preserve"> </w:t>
       </w:r>
       <w:r>
-        <w:t xml:space="preserve">estimates are based on a handful of detections, so they are very sensitive to small changes in the number of detections. Although estimates produced in this way may be unbiased in general, for any particular population in a particular year the estimates could be very wring, with no way to capture the uncertainty in that. Finally, as presented here, the straight expansion of observation of hatchery fish tagged as hatchery smolt released does not account for imperfect detection (i.e., detection probability &lt; 1), and although it could be accounted for, is not a trivial task within this framework.</w:t>
+        <w:t xml:space="preserve">estimates are based on a handful of detections, so they are very sensitive to small changes in the number of detections. Although estimates produced in this way may be unbiased in general, for any particular population in a particular year the estimates could be very wrong, with no way to capture the uncertainty in that. Finally, as presented here, the straight expansion of observation of hatchery fish tagged as hatchery smolt released does not account for imperfect detection (i.e., detection probability &lt; 1), and although it could be accounted for, is not a trivial task within this framework.</w:t>
       </w:r>
     </w:p>
     <w:p>
@@ -28838,7 +28838,7 @@
     </w:lvl>
   </w:abstractNum>
   <w:abstractNum w:abstractNumId="990">
-    <w:nsid w:val="e36358bf"/>
+    <w:nsid w:val="eb0814d9"/>
     <w:multiLevelType w:val="multilevel"/>
     <w:lvl w:ilvl="0">
       <w:numFmt w:val="bullet"/>
@@ -28919,7 +28919,7 @@
     </w:lvl>
   </w:abstractNum>
   <w:abstractNum w:abstractNumId="991">
-    <w:nsid w:val="89498e9d"/>
+    <w:nsid w:val="7d46bd02"/>
     <w:multiLevelType w:val="multilevel"/>
     <w:lvl w:ilvl="0">
       <w:numFmt w:val="bullet"/>
@@ -29000,7 +29000,7 @@
     </w:lvl>
   </w:abstractNum>
   <w:abstractNum w:abstractNumId="99411">
-    <w:nsid w:val="41717c79"/>
+    <w:nsid w:val="6a61f846"/>
     <w:multiLevelType w:val="multilevel"/>
     <w:lvl w:ilvl="0">
       <w:start w:val="1"/>
@@ -29088,7 +29088,7 @@
     </w:lvl>
   </w:abstractNum>
   <w:abstractNum w:abstractNumId="99412">
-    <w:nsid w:val="ddd9b828"/>
+    <w:nsid w:val="74793bea"/>
     <w:multiLevelType w:val="multilevel"/>
     <w:lvl w:ilvl="0">
       <w:start w:val="2"/>

</xml_diff>